<commit_message>
ADD: 3 and 4 exs
</commit_message>
<xml_diff>
--- a/LisP/lab_06/report.docx
+++ b/LisP/lab_06/report.docx
@@ -293,6 +293,7 @@
         <w:tab/>
         <w:t xml:space="preserve">       </w:t>
       </w:r>
+      <w:proofErr w:type="gramStart"/>
       <w:r>
         <w:rPr>
           <w:rFonts w:eastAsia="Calibri"/>
@@ -300,7 +301,16 @@
           <w:u w:val="single"/>
         </w:rPr>
         <w:tab/>
-        <w:t xml:space="preserve">  «Информатика и системы управления»</w:t>
+        <w:t xml:space="preserve">  «</w:t>
+      </w:r>
+      <w:proofErr w:type="gramEnd"/>
+      <w:r>
+        <w:rPr>
+          <w:rFonts w:eastAsia="Calibri"/>
+          <w:szCs w:val="28"/>
+          <w:u w:val="single"/>
+        </w:rPr>
+        <w:t>Информатика и системы управления»</w:t>
       </w:r>
       <w:r>
         <w:rPr>
@@ -670,7 +680,23 @@
           <w:rFonts w:eastAsia="Calibri" w:cs="Times New Roman"/>
           <w:sz w:val="32"/>
         </w:rPr>
-        <w:t>: Толпинская Н. Б.</w:t>
+        <w:t xml:space="preserve">: </w:t>
+      </w:r>
+      <w:proofErr w:type="spellStart"/>
+      <w:r>
+        <w:rPr>
+          <w:rFonts w:eastAsia="Calibri" w:cs="Times New Roman"/>
+          <w:sz w:val="32"/>
+        </w:rPr>
+        <w:t>Толпинская</w:t>
+      </w:r>
+      <w:proofErr w:type="spellEnd"/>
+      <w:r>
+        <w:rPr>
+          <w:rFonts w:eastAsia="Calibri" w:cs="Times New Roman"/>
+          <w:sz w:val="32"/>
+        </w:rPr>
+        <w:t xml:space="preserve"> Н. Б.</w:t>
       </w:r>
       <w:r>
         <w:rPr>
@@ -864,11 +890,47 @@
         </w:rPr>
         <w:t xml:space="preserve"> (</w:t>
       </w:r>
-      <w:r>
-        <w:rPr>
-          <w:lang w:val="en-US"/>
-        </w:rPr>
-        <w:t>setf lst1 `(a b)) (setf lst2 `(c d))</w:t>
+      <w:proofErr w:type="spellStart"/>
+      <w:r>
+        <w:rPr>
+          <w:lang w:val="en-US"/>
+        </w:rPr>
+        <w:t>setf</w:t>
+      </w:r>
+      <w:proofErr w:type="spellEnd"/>
+      <w:r>
+        <w:rPr>
+          <w:lang w:val="en-US"/>
+        </w:rPr>
+        <w:t xml:space="preserve"> lst1 </w:t>
+      </w:r>
+      <w:proofErr w:type="gramStart"/>
+      <w:r>
+        <w:rPr>
+          <w:lang w:val="en-US"/>
+        </w:rPr>
+        <w:t>`(</w:t>
+      </w:r>
+      <w:proofErr w:type="gramEnd"/>
+      <w:r>
+        <w:rPr>
+          <w:lang w:val="en-US"/>
+        </w:rPr>
+        <w:t>a b)) (</w:t>
+      </w:r>
+      <w:proofErr w:type="spellStart"/>
+      <w:r>
+        <w:rPr>
+          <w:lang w:val="en-US"/>
+        </w:rPr>
+        <w:t>setf</w:t>
+      </w:r>
+      <w:proofErr w:type="spellEnd"/>
+      <w:r>
+        <w:rPr>
+          <w:lang w:val="en-US"/>
+        </w:rPr>
+        <w:t xml:space="preserve"> lst2 `(c d))</w:t>
       </w:r>
     </w:p>
     <w:p>
@@ -1067,20 +1129,48 @@
         <w:rPr>
           <w:lang w:val="en-US"/>
         </w:rPr>
-        <w:t>(reverse());</w:t>
-      </w:r>
-    </w:p>
-    <w:p>
-      <w:pPr>
-        <w:rPr>
-          <w:lang w:val="en-US"/>
-        </w:rPr>
-      </w:pPr>
-      <w:r>
-        <w:rPr>
-          <w:lang w:val="en-US"/>
-        </w:rPr>
-        <w:t>2. (last());</w:t>
+        <w:t>(</w:t>
+      </w:r>
+      <w:proofErr w:type="gramStart"/>
+      <w:r>
+        <w:rPr>
+          <w:lang w:val="en-US"/>
+        </w:rPr>
+        <w:t>reverse(</w:t>
+      </w:r>
+      <w:proofErr w:type="gramEnd"/>
+      <w:r>
+        <w:rPr>
+          <w:lang w:val="en-US"/>
+        </w:rPr>
+        <w:t>));</w:t>
+      </w:r>
+    </w:p>
+    <w:p>
+      <w:pPr>
+        <w:rPr>
+          <w:lang w:val="en-US"/>
+        </w:rPr>
+      </w:pPr>
+      <w:r>
+        <w:rPr>
+          <w:lang w:val="en-US"/>
+        </w:rPr>
+        <w:t>2. (</w:t>
+      </w:r>
+      <w:proofErr w:type="gramStart"/>
+      <w:r>
+        <w:rPr>
+          <w:lang w:val="en-US"/>
+        </w:rPr>
+        <w:t>last(</w:t>
+      </w:r>
+      <w:proofErr w:type="gramEnd"/>
+      <w:r>
+        <w:rPr>
+          <w:lang w:val="en-US"/>
+        </w:rPr>
+        <w:t>));</w:t>
       </w:r>
     </w:p>
     <w:p>
@@ -1131,7 +1221,21 @@
         <w:rPr>
           <w:lang w:val="en-US"/>
         </w:rPr>
-        <w:t>reverse `((a b c)))</w:t>
+        <w:t xml:space="preserve">reverse </w:t>
+      </w:r>
+      <w:proofErr w:type="gramStart"/>
+      <w:r>
+        <w:rPr>
+          <w:lang w:val="en-US"/>
+        </w:rPr>
+        <w:t>`(</w:t>
+      </w:r>
+      <w:proofErr w:type="gramEnd"/>
+      <w:r>
+        <w:rPr>
+          <w:lang w:val="en-US"/>
+        </w:rPr>
+        <w:t>(a b c)))</w:t>
       </w:r>
       <w:r>
         <w:rPr>
@@ -1150,7 +1254,21 @@
         <w:rPr>
           <w:lang w:val="en-US"/>
         </w:rPr>
-        <w:t>6. (last `((a b c)))</w:t>
+        <w:t xml:space="preserve">6. (last </w:t>
+      </w:r>
+      <w:proofErr w:type="gramStart"/>
+      <w:r>
+        <w:rPr>
+          <w:lang w:val="en-US"/>
+        </w:rPr>
+        <w:t>`(</w:t>
+      </w:r>
+      <w:proofErr w:type="gramEnd"/>
+      <w:r>
+        <w:rPr>
+          <w:lang w:val="en-US"/>
+        </w:rPr>
+        <w:t>(a b c)))</w:t>
       </w:r>
       <w:r>
         <w:rPr>
@@ -1192,20 +1310,48 @@
         <w:rPr>
           <w:lang w:val="en-US"/>
         </w:rPr>
-        <w:t>(reverse()) -&gt; NIL;</w:t>
-      </w:r>
-    </w:p>
-    <w:p>
-      <w:pPr>
-        <w:rPr>
-          <w:lang w:val="en-US"/>
-        </w:rPr>
-      </w:pPr>
-      <w:r>
-        <w:rPr>
-          <w:lang w:val="en-US"/>
-        </w:rPr>
-        <w:t>2. (last()) -&gt; NIL;</w:t>
+        <w:t>(</w:t>
+      </w:r>
+      <w:proofErr w:type="gramStart"/>
+      <w:r>
+        <w:rPr>
+          <w:lang w:val="en-US"/>
+        </w:rPr>
+        <w:t>reverse(</w:t>
+      </w:r>
+      <w:proofErr w:type="gramEnd"/>
+      <w:r>
+        <w:rPr>
+          <w:lang w:val="en-US"/>
+        </w:rPr>
+        <w:t>)) -&gt; NIL;</w:t>
+      </w:r>
+    </w:p>
+    <w:p>
+      <w:pPr>
+        <w:rPr>
+          <w:lang w:val="en-US"/>
+        </w:rPr>
+      </w:pPr>
+      <w:r>
+        <w:rPr>
+          <w:lang w:val="en-US"/>
+        </w:rPr>
+        <w:t>2. (</w:t>
+      </w:r>
+      <w:proofErr w:type="gramStart"/>
+      <w:r>
+        <w:rPr>
+          <w:lang w:val="en-US"/>
+        </w:rPr>
+        <w:t>last(</w:t>
+      </w:r>
+      <w:proofErr w:type="gramEnd"/>
+      <w:r>
+        <w:rPr>
+          <w:lang w:val="en-US"/>
+        </w:rPr>
+        <w:t>)) -&gt; NIL;</w:t>
       </w:r>
     </w:p>
     <w:p>
@@ -1239,7 +1385,21 @@
         <w:rPr>
           <w:lang w:val="en-US"/>
         </w:rPr>
-        <w:t xml:space="preserve">5. reverse `((a b c))) -&gt; ((A B C)). </w:t>
+        <w:t xml:space="preserve">5. reverse </w:t>
+      </w:r>
+      <w:proofErr w:type="gramStart"/>
+      <w:r>
+        <w:rPr>
+          <w:lang w:val="en-US"/>
+        </w:rPr>
+        <w:t>`(</w:t>
+      </w:r>
+      <w:proofErr w:type="gramEnd"/>
+      <w:r>
+        <w:rPr>
+          <w:lang w:val="en-US"/>
+        </w:rPr>
+        <w:t xml:space="preserve">(a b c))) -&gt; ((A B C)). </w:t>
       </w:r>
       <w:r>
         <w:t>«Порядок» списка не был изменён на втором уровне (на уровне элемента-списка (</w:t>
@@ -1286,12 +1446,14 @@
       <w:r>
         <w:t xml:space="preserve">как и большинство функций в </w:t>
       </w:r>
+      <w:proofErr w:type="spellStart"/>
       <w:r>
         <w:rPr>
           <w:lang w:val="en-US"/>
         </w:rPr>
         <w:t>LiSP</w:t>
       </w:r>
+      <w:proofErr w:type="spellEnd"/>
       <w:r>
         <w:t xml:space="preserve">, </w:t>
       </w:r>
@@ -1307,7 +1469,21 @@
         <w:rPr>
           <w:lang w:val="en-US"/>
         </w:rPr>
-        <w:t xml:space="preserve">6. (last `((a b c))) -&gt; (A B C). </w:t>
+        <w:t xml:space="preserve">6. (last </w:t>
+      </w:r>
+      <w:proofErr w:type="gramStart"/>
+      <w:r>
+        <w:rPr>
+          <w:lang w:val="en-US"/>
+        </w:rPr>
+        <w:t>`(</w:t>
+      </w:r>
+      <w:proofErr w:type="gramEnd"/>
+      <w:r>
+        <w:rPr>
+          <w:lang w:val="en-US"/>
+        </w:rPr>
+        <w:t xml:space="preserve">(a b c))) -&gt; (A B C). </w:t>
       </w:r>
       <w:r>
         <w:t xml:space="preserve">Функция </w:t>
@@ -1351,15 +1527,852 @@
       </w:r>
     </w:p>
     <w:p>
-      <w:pPr>
-        <w:rPr>
-          <w:lang w:val="en-US"/>
-        </w:rPr>
-      </w:pPr>
       <w:r>
         <w:t>Решение:</w:t>
       </w:r>
     </w:p>
+    <w:p>
+      <w:pPr>
+        <w:pStyle w:val="Programs"/>
+        <w:rPr>
+          <w:color w:val="000000" w:themeColor="text1"/>
+          <w:lang w:eastAsia="ru-RU"/>
+        </w:rPr>
+      </w:pPr>
+      <w:r>
+        <w:rPr>
+          <w:color w:val="000000" w:themeColor="text1"/>
+          <w:lang w:eastAsia="ru-RU"/>
+        </w:rPr>
+        <w:t>; с использованием функции </w:t>
+      </w:r>
+      <w:proofErr w:type="spellStart"/>
+      <w:r>
+        <w:rPr>
+          <w:color w:val="000000" w:themeColor="text1"/>
+          <w:lang w:eastAsia="ru-RU"/>
+        </w:rPr>
+        <w:t>reverse</w:t>
+      </w:r>
+      <w:proofErr w:type="spellEnd"/>
+    </w:p>
+    <w:p>
+      <w:pPr>
+        <w:pStyle w:val="Programs"/>
+        <w:rPr>
+          <w:color w:val="000000" w:themeColor="text1"/>
+          <w:lang w:eastAsia="ru-RU"/>
+        </w:rPr>
+      </w:pPr>
+      <w:r>
+        <w:rPr>
+          <w:color w:val="000000" w:themeColor="text1"/>
+          <w:lang w:eastAsia="ru-RU"/>
+        </w:rPr>
+        <w:t>(</w:t>
+      </w:r>
+      <w:proofErr w:type="spellStart"/>
+      <w:r>
+        <w:rPr>
+          <w:i/>
+          <w:iCs/>
+          <w:color w:val="000000" w:themeColor="text1"/>
+          <w:lang w:eastAsia="ru-RU"/>
+        </w:rPr>
+        <w:t>defun</w:t>
+      </w:r>
+      <w:proofErr w:type="spellEnd"/>
+      <w:r>
+        <w:rPr>
+          <w:color w:val="000000" w:themeColor="text1"/>
+          <w:lang w:eastAsia="ru-RU"/>
+        </w:rPr>
+        <w:t> </w:t>
+      </w:r>
+      <w:proofErr w:type="spellStart"/>
+      <w:r>
+        <w:rPr>
+          <w:color w:val="000000" w:themeColor="text1"/>
+          <w:lang w:eastAsia="ru-RU"/>
+        </w:rPr>
+        <w:t>retLast</w:t>
+      </w:r>
+      <w:proofErr w:type="spellEnd"/>
+      <w:r>
+        <w:rPr>
+          <w:color w:val="000000" w:themeColor="text1"/>
+          <w:lang w:eastAsia="ru-RU"/>
+        </w:rPr>
+        <w:t> (</w:t>
+      </w:r>
+      <w:proofErr w:type="spellStart"/>
+      <w:r>
+        <w:rPr>
+          <w:color w:val="000000" w:themeColor="text1"/>
+          <w:lang w:eastAsia="ru-RU"/>
+        </w:rPr>
+        <w:t>lst</w:t>
+      </w:r>
+      <w:proofErr w:type="spellEnd"/>
+      <w:r>
+        <w:rPr>
+          <w:color w:val="000000" w:themeColor="text1"/>
+          <w:lang w:eastAsia="ru-RU"/>
+        </w:rPr>
+        <w:t>) (</w:t>
+      </w:r>
+    </w:p>
+    <w:p>
+      <w:pPr>
+        <w:pStyle w:val="Programs"/>
+        <w:rPr>
+          <w:color w:val="000000" w:themeColor="text1"/>
+          <w:lang w:eastAsia="ru-RU"/>
+        </w:rPr>
+      </w:pPr>
+      <w:r>
+        <w:rPr>
+          <w:color w:val="000000" w:themeColor="text1"/>
+          <w:lang w:eastAsia="ru-RU"/>
+        </w:rPr>
+        <w:t>    </w:t>
+      </w:r>
+      <w:proofErr w:type="spellStart"/>
+      <w:r>
+        <w:rPr>
+          <w:color w:val="000000" w:themeColor="text1"/>
+          <w:lang w:eastAsia="ru-RU"/>
+        </w:rPr>
+        <w:t>car</w:t>
+      </w:r>
+      <w:proofErr w:type="spellEnd"/>
+      <w:r>
+        <w:rPr>
+          <w:color w:val="000000" w:themeColor="text1"/>
+          <w:lang w:eastAsia="ru-RU"/>
+        </w:rPr>
+        <w:t> (</w:t>
+      </w:r>
+      <w:proofErr w:type="spellStart"/>
+      <w:r>
+        <w:rPr>
+          <w:color w:val="000000" w:themeColor="text1"/>
+          <w:lang w:eastAsia="ru-RU"/>
+        </w:rPr>
+        <w:t>reverse</w:t>
+      </w:r>
+      <w:proofErr w:type="spellEnd"/>
+      <w:r>
+        <w:rPr>
+          <w:color w:val="000000" w:themeColor="text1"/>
+          <w:lang w:eastAsia="ru-RU"/>
+        </w:rPr>
+        <w:t> </w:t>
+      </w:r>
+      <w:proofErr w:type="spellStart"/>
+      <w:r>
+        <w:rPr>
+          <w:color w:val="000000" w:themeColor="text1"/>
+          <w:lang w:eastAsia="ru-RU"/>
+        </w:rPr>
+        <w:t>lst</w:t>
+      </w:r>
+      <w:proofErr w:type="spellEnd"/>
+      <w:r>
+        <w:rPr>
+          <w:color w:val="000000" w:themeColor="text1"/>
+          <w:lang w:eastAsia="ru-RU"/>
+        </w:rPr>
+        <w:t>)</w:t>
+      </w:r>
+    </w:p>
+    <w:p>
+      <w:pPr>
+        <w:pStyle w:val="Programs"/>
+        <w:rPr>
+          <w:color w:val="000000" w:themeColor="text1"/>
+          <w:lang w:eastAsia="ru-RU"/>
+        </w:rPr>
+      </w:pPr>
+      <w:r>
+        <w:rPr>
+          <w:color w:val="000000" w:themeColor="text1"/>
+          <w:lang w:eastAsia="ru-RU"/>
+        </w:rPr>
+        <w:t>))</w:t>
+      </w:r>
+    </w:p>
+    <w:p>
+      <w:pPr>
+        <w:pStyle w:val="Programs"/>
+        <w:rPr>
+          <w:color w:val="000000" w:themeColor="text1"/>
+          <w:lang w:eastAsia="ru-RU"/>
+        </w:rPr>
+      </w:pPr>
+    </w:p>
+    <w:p>
+      <w:pPr>
+        <w:pStyle w:val="Programs"/>
+        <w:rPr>
+          <w:color w:val="000000" w:themeColor="text1"/>
+          <w:lang w:eastAsia="ru-RU"/>
+        </w:rPr>
+      </w:pPr>
+      <w:r>
+        <w:rPr>
+          <w:color w:val="000000" w:themeColor="text1"/>
+          <w:lang w:eastAsia="ru-RU"/>
+        </w:rPr>
+        <w:t>; с использованием рекурсии</w:t>
+      </w:r>
+    </w:p>
+    <w:p>
+      <w:pPr>
+        <w:pStyle w:val="Programs"/>
+        <w:rPr>
+          <w:color w:val="000000" w:themeColor="text1"/>
+          <w:lang w:val="en-US" w:eastAsia="ru-RU"/>
+        </w:rPr>
+      </w:pPr>
+      <w:r>
+        <w:rPr>
+          <w:color w:val="000000" w:themeColor="text1"/>
+          <w:lang w:val="en-US" w:eastAsia="ru-RU"/>
+        </w:rPr>
+        <w:t>(</w:t>
+      </w:r>
+      <w:proofErr w:type="spellStart"/>
+      <w:r>
+        <w:rPr>
+          <w:i/>
+          <w:iCs/>
+          <w:color w:val="000000" w:themeColor="text1"/>
+          <w:lang w:val="en-US" w:eastAsia="ru-RU"/>
+        </w:rPr>
+        <w:t>defun</w:t>
+      </w:r>
+      <w:proofErr w:type="spellEnd"/>
+      <w:r>
+        <w:rPr>
+          <w:color w:val="000000" w:themeColor="text1"/>
+          <w:lang w:val="en-US" w:eastAsia="ru-RU"/>
+        </w:rPr>
+        <w:t> </w:t>
+      </w:r>
+      <w:proofErr w:type="spellStart"/>
+      <w:r>
+        <w:rPr>
+          <w:color w:val="000000" w:themeColor="text1"/>
+          <w:lang w:val="en-US" w:eastAsia="ru-RU"/>
+        </w:rPr>
+        <w:t>retLast</w:t>
+      </w:r>
+      <w:proofErr w:type="spellEnd"/>
+      <w:r>
+        <w:rPr>
+          <w:color w:val="000000" w:themeColor="text1"/>
+          <w:lang w:val="en-US" w:eastAsia="ru-RU"/>
+        </w:rPr>
+        <w:t> (</w:t>
+      </w:r>
+      <w:proofErr w:type="spellStart"/>
+      <w:r>
+        <w:rPr>
+          <w:color w:val="000000" w:themeColor="text1"/>
+          <w:lang w:val="en-US" w:eastAsia="ru-RU"/>
+        </w:rPr>
+        <w:t>lst</w:t>
+      </w:r>
+      <w:proofErr w:type="spellEnd"/>
+      <w:r>
+        <w:rPr>
+          <w:color w:val="000000" w:themeColor="text1"/>
+          <w:lang w:val="en-US" w:eastAsia="ru-RU"/>
+        </w:rPr>
+        <w:t>) (</w:t>
+      </w:r>
+    </w:p>
+    <w:p>
+      <w:pPr>
+        <w:pStyle w:val="Programs"/>
+        <w:rPr>
+          <w:color w:val="000000" w:themeColor="text1"/>
+          <w:lang w:val="en-US" w:eastAsia="ru-RU"/>
+        </w:rPr>
+      </w:pPr>
+      <w:r>
+        <w:rPr>
+          <w:color w:val="000000" w:themeColor="text1"/>
+          <w:lang w:val="en-US" w:eastAsia="ru-RU"/>
+        </w:rPr>
+        <w:t>    if (null (</w:t>
+      </w:r>
+      <w:proofErr w:type="spellStart"/>
+      <w:r>
+        <w:rPr>
+          <w:color w:val="000000" w:themeColor="text1"/>
+          <w:lang w:val="en-US" w:eastAsia="ru-RU"/>
+        </w:rPr>
+        <w:t>cdr</w:t>
+      </w:r>
+      <w:proofErr w:type="spellEnd"/>
+      <w:r>
+        <w:rPr>
+          <w:color w:val="000000" w:themeColor="text1"/>
+          <w:lang w:val="en-US" w:eastAsia="ru-RU"/>
+        </w:rPr>
+        <w:t> </w:t>
+      </w:r>
+      <w:proofErr w:type="spellStart"/>
+      <w:r>
+        <w:rPr>
+          <w:color w:val="000000" w:themeColor="text1"/>
+          <w:lang w:val="en-US" w:eastAsia="ru-RU"/>
+        </w:rPr>
+        <w:t>lst</w:t>
+      </w:r>
+      <w:proofErr w:type="spellEnd"/>
+      <w:r>
+        <w:rPr>
+          <w:color w:val="000000" w:themeColor="text1"/>
+          <w:lang w:val="en-US" w:eastAsia="ru-RU"/>
+        </w:rPr>
+        <w:t>)) </w:t>
+      </w:r>
+    </w:p>
+    <w:p>
+      <w:pPr>
+        <w:pStyle w:val="Programs"/>
+        <w:rPr>
+          <w:color w:val="000000" w:themeColor="text1"/>
+          <w:lang w:val="en-US" w:eastAsia="ru-RU"/>
+        </w:rPr>
+      </w:pPr>
+      <w:r>
+        <w:rPr>
+          <w:color w:val="000000" w:themeColor="text1"/>
+          <w:lang w:val="en-US" w:eastAsia="ru-RU"/>
+        </w:rPr>
+        <w:t>    (car </w:t>
+      </w:r>
+      <w:proofErr w:type="spellStart"/>
+      <w:r>
+        <w:rPr>
+          <w:color w:val="000000" w:themeColor="text1"/>
+          <w:lang w:val="en-US" w:eastAsia="ru-RU"/>
+        </w:rPr>
+        <w:t>lst</w:t>
+      </w:r>
+      <w:proofErr w:type="spellEnd"/>
+      <w:r>
+        <w:rPr>
+          <w:color w:val="000000" w:themeColor="text1"/>
+          <w:lang w:val="en-US" w:eastAsia="ru-RU"/>
+        </w:rPr>
+        <w:t>) </w:t>
+      </w:r>
+    </w:p>
+    <w:p>
+      <w:pPr>
+        <w:pStyle w:val="Programs"/>
+        <w:rPr>
+          <w:color w:val="000000" w:themeColor="text1"/>
+          <w:lang w:val="en-US" w:eastAsia="ru-RU"/>
+        </w:rPr>
+      </w:pPr>
+      <w:r>
+        <w:rPr>
+          <w:color w:val="000000" w:themeColor="text1"/>
+          <w:lang w:val="en-US" w:eastAsia="ru-RU"/>
+        </w:rPr>
+        <w:t>    (</w:t>
+      </w:r>
+      <w:proofErr w:type="spellStart"/>
+      <w:r>
+        <w:rPr>
+          <w:color w:val="000000" w:themeColor="text1"/>
+          <w:lang w:val="en-US" w:eastAsia="ru-RU"/>
+        </w:rPr>
+        <w:t>retlast</w:t>
+      </w:r>
+      <w:proofErr w:type="spellEnd"/>
+      <w:r>
+        <w:rPr>
+          <w:color w:val="000000" w:themeColor="text1"/>
+          <w:lang w:val="en-US" w:eastAsia="ru-RU"/>
+        </w:rPr>
+        <w:t> (</w:t>
+      </w:r>
+      <w:proofErr w:type="spellStart"/>
+      <w:r>
+        <w:rPr>
+          <w:color w:val="000000" w:themeColor="text1"/>
+          <w:lang w:val="en-US" w:eastAsia="ru-RU"/>
+        </w:rPr>
+        <w:t>cdr</w:t>
+      </w:r>
+      <w:proofErr w:type="spellEnd"/>
+      <w:r>
+        <w:rPr>
+          <w:color w:val="000000" w:themeColor="text1"/>
+          <w:lang w:val="en-US" w:eastAsia="ru-RU"/>
+        </w:rPr>
+        <w:t> </w:t>
+      </w:r>
+      <w:proofErr w:type="spellStart"/>
+      <w:r>
+        <w:rPr>
+          <w:color w:val="000000" w:themeColor="text1"/>
+          <w:lang w:val="en-US" w:eastAsia="ru-RU"/>
+        </w:rPr>
+        <w:t>lst</w:t>
+      </w:r>
+      <w:proofErr w:type="spellEnd"/>
+      <w:r>
+        <w:rPr>
+          <w:color w:val="000000" w:themeColor="text1"/>
+          <w:lang w:val="en-US" w:eastAsia="ru-RU"/>
+        </w:rPr>
+        <w:t>))</w:t>
+      </w:r>
+    </w:p>
+    <w:p>
+      <w:pPr>
+        <w:pStyle w:val="Programs"/>
+        <w:rPr>
+          <w:color w:val="000000" w:themeColor="text1"/>
+          <w:lang w:eastAsia="ru-RU"/>
+        </w:rPr>
+      </w:pPr>
+      <w:r>
+        <w:rPr>
+          <w:color w:val="000000" w:themeColor="text1"/>
+          <w:lang w:eastAsia="ru-RU"/>
+        </w:rPr>
+        <w:t>))</w:t>
+      </w:r>
+    </w:p>
+    <w:p>
+      <w:pPr>
+        <w:pStyle w:val="Programs"/>
+        <w:rPr>
+          <w:color w:val="000000" w:themeColor="text1"/>
+          <w:lang w:eastAsia="ru-RU"/>
+        </w:rPr>
+      </w:pPr>
+    </w:p>
+    <w:p>
+      <w:pPr>
+        <w:pStyle w:val="Programs"/>
+        <w:rPr>
+          <w:color w:val="000000" w:themeColor="text1"/>
+          <w:lang w:eastAsia="ru-RU"/>
+        </w:rPr>
+      </w:pPr>
+      <w:r>
+        <w:rPr>
+          <w:color w:val="000000" w:themeColor="text1"/>
+          <w:lang w:eastAsia="ru-RU"/>
+        </w:rPr>
+        <w:t>; с возвращением последнего элемента любого уровня</w:t>
+      </w:r>
+    </w:p>
+    <w:p>
+      <w:pPr>
+        <w:pStyle w:val="Programs"/>
+        <w:rPr>
+          <w:color w:val="000000" w:themeColor="text1"/>
+          <w:lang w:val="en-US" w:eastAsia="ru-RU"/>
+        </w:rPr>
+      </w:pPr>
+      <w:r>
+        <w:rPr>
+          <w:color w:val="000000" w:themeColor="text1"/>
+          <w:lang w:val="en-US" w:eastAsia="ru-RU"/>
+        </w:rPr>
+        <w:t>(</w:t>
+      </w:r>
+      <w:proofErr w:type="spellStart"/>
+      <w:r>
+        <w:rPr>
+          <w:i/>
+          <w:iCs/>
+          <w:color w:val="000000" w:themeColor="text1"/>
+          <w:lang w:val="en-US" w:eastAsia="ru-RU"/>
+        </w:rPr>
+        <w:t>defun</w:t>
+      </w:r>
+      <w:proofErr w:type="spellEnd"/>
+      <w:r>
+        <w:rPr>
+          <w:color w:val="000000" w:themeColor="text1"/>
+          <w:lang w:val="en-US" w:eastAsia="ru-RU"/>
+        </w:rPr>
+        <w:t> </w:t>
+      </w:r>
+      <w:proofErr w:type="spellStart"/>
+      <w:r>
+        <w:rPr>
+          <w:color w:val="000000" w:themeColor="text1"/>
+          <w:lang w:val="en-US" w:eastAsia="ru-RU"/>
+        </w:rPr>
+        <w:t>retLastEnd</w:t>
+      </w:r>
+      <w:proofErr w:type="spellEnd"/>
+      <w:r>
+        <w:rPr>
+          <w:color w:val="000000" w:themeColor="text1"/>
+          <w:lang w:val="en-US" w:eastAsia="ru-RU"/>
+        </w:rPr>
+        <w:t> (</w:t>
+      </w:r>
+      <w:proofErr w:type="spellStart"/>
+      <w:r>
+        <w:rPr>
+          <w:color w:val="000000" w:themeColor="text1"/>
+          <w:lang w:val="en-US" w:eastAsia="ru-RU"/>
+        </w:rPr>
+        <w:t>lst</w:t>
+      </w:r>
+      <w:proofErr w:type="spellEnd"/>
+      <w:r>
+        <w:rPr>
+          <w:color w:val="000000" w:themeColor="text1"/>
+          <w:lang w:val="en-US" w:eastAsia="ru-RU"/>
+        </w:rPr>
+        <w:t>) (</w:t>
+      </w:r>
+    </w:p>
+    <w:p>
+      <w:pPr>
+        <w:pStyle w:val="Programs"/>
+        <w:rPr>
+          <w:color w:val="000000" w:themeColor="text1"/>
+          <w:lang w:val="en-US" w:eastAsia="ru-RU"/>
+        </w:rPr>
+      </w:pPr>
+      <w:r>
+        <w:rPr>
+          <w:color w:val="000000" w:themeColor="text1"/>
+          <w:lang w:val="en-US" w:eastAsia="ru-RU"/>
+        </w:rPr>
+        <w:t>    if (null (</w:t>
+      </w:r>
+      <w:proofErr w:type="spellStart"/>
+      <w:r>
+        <w:rPr>
+          <w:color w:val="000000" w:themeColor="text1"/>
+          <w:lang w:val="en-US" w:eastAsia="ru-RU"/>
+        </w:rPr>
+        <w:t>cdr</w:t>
+      </w:r>
+      <w:proofErr w:type="spellEnd"/>
+      <w:r>
+        <w:rPr>
+          <w:color w:val="000000" w:themeColor="text1"/>
+          <w:lang w:val="en-US" w:eastAsia="ru-RU"/>
+        </w:rPr>
+        <w:t> </w:t>
+      </w:r>
+      <w:proofErr w:type="spellStart"/>
+      <w:r>
+        <w:rPr>
+          <w:color w:val="000000" w:themeColor="text1"/>
+          <w:lang w:val="en-US" w:eastAsia="ru-RU"/>
+        </w:rPr>
+        <w:t>lst</w:t>
+      </w:r>
+      <w:proofErr w:type="spellEnd"/>
+      <w:r>
+        <w:rPr>
+          <w:color w:val="000000" w:themeColor="text1"/>
+          <w:lang w:val="en-US" w:eastAsia="ru-RU"/>
+        </w:rPr>
+        <w:t>)) </w:t>
+      </w:r>
+    </w:p>
+    <w:p>
+      <w:pPr>
+        <w:pStyle w:val="Programs"/>
+        <w:rPr>
+          <w:color w:val="000000" w:themeColor="text1"/>
+          <w:lang w:val="en-US" w:eastAsia="ru-RU"/>
+        </w:rPr>
+      </w:pPr>
+      <w:r>
+        <w:rPr>
+          <w:color w:val="000000" w:themeColor="text1"/>
+          <w:lang w:val="en-US" w:eastAsia="ru-RU"/>
+        </w:rPr>
+        <w:t>    (let ((</w:t>
+      </w:r>
+      <w:proofErr w:type="spellStart"/>
+      <w:r>
+        <w:rPr>
+          <w:color w:val="000000" w:themeColor="text1"/>
+          <w:lang w:val="en-US" w:eastAsia="ru-RU"/>
+        </w:rPr>
+        <w:t>tempLst</w:t>
+      </w:r>
+      <w:proofErr w:type="spellEnd"/>
+      <w:r>
+        <w:rPr>
+          <w:color w:val="000000" w:themeColor="text1"/>
+          <w:lang w:val="en-US" w:eastAsia="ru-RU"/>
+        </w:rPr>
+        <w:t> (car </w:t>
+      </w:r>
+      <w:proofErr w:type="spellStart"/>
+      <w:r>
+        <w:rPr>
+          <w:color w:val="000000" w:themeColor="text1"/>
+          <w:lang w:val="en-US" w:eastAsia="ru-RU"/>
+        </w:rPr>
+        <w:t>lst</w:t>
+      </w:r>
+      <w:proofErr w:type="spellEnd"/>
+      <w:r>
+        <w:rPr>
+          <w:color w:val="000000" w:themeColor="text1"/>
+          <w:lang w:val="en-US" w:eastAsia="ru-RU"/>
+        </w:rPr>
+        <w:t>))) </w:t>
+      </w:r>
+    </w:p>
+    <w:p>
+      <w:pPr>
+        <w:pStyle w:val="Programs"/>
+        <w:rPr>
+          <w:color w:val="000000" w:themeColor="text1"/>
+          <w:lang w:val="en-US" w:eastAsia="ru-RU"/>
+        </w:rPr>
+      </w:pPr>
+      <w:r>
+        <w:rPr>
+          <w:color w:val="000000" w:themeColor="text1"/>
+          <w:lang w:val="en-US" w:eastAsia="ru-RU"/>
+        </w:rPr>
+        <w:t>        (if (</w:t>
+      </w:r>
+      <w:proofErr w:type="spellStart"/>
+      <w:r>
+        <w:rPr>
+          <w:color w:val="000000" w:themeColor="text1"/>
+          <w:lang w:val="en-US" w:eastAsia="ru-RU"/>
+        </w:rPr>
+        <w:t>listp</w:t>
+      </w:r>
+      <w:proofErr w:type="spellEnd"/>
+      <w:r>
+        <w:rPr>
+          <w:color w:val="000000" w:themeColor="text1"/>
+          <w:lang w:val="en-US" w:eastAsia="ru-RU"/>
+        </w:rPr>
+        <w:t> </w:t>
+      </w:r>
+      <w:proofErr w:type="spellStart"/>
+      <w:r>
+        <w:rPr>
+          <w:color w:val="000000" w:themeColor="text1"/>
+          <w:lang w:val="en-US" w:eastAsia="ru-RU"/>
+        </w:rPr>
+        <w:t>tempLst</w:t>
+      </w:r>
+      <w:proofErr w:type="spellEnd"/>
+      <w:r>
+        <w:rPr>
+          <w:color w:val="000000" w:themeColor="text1"/>
+          <w:lang w:val="en-US" w:eastAsia="ru-RU"/>
+        </w:rPr>
+        <w:t>) </w:t>
+      </w:r>
+    </w:p>
+    <w:p>
+      <w:pPr>
+        <w:pStyle w:val="Programs"/>
+        <w:rPr>
+          <w:color w:val="000000" w:themeColor="text1"/>
+          <w:lang w:val="en-US" w:eastAsia="ru-RU"/>
+        </w:rPr>
+      </w:pPr>
+      <w:r>
+        <w:rPr>
+          <w:color w:val="000000" w:themeColor="text1"/>
+          <w:lang w:val="en-US" w:eastAsia="ru-RU"/>
+        </w:rPr>
+        <w:t>        (</w:t>
+      </w:r>
+      <w:proofErr w:type="spellStart"/>
+      <w:r>
+        <w:rPr>
+          <w:color w:val="000000" w:themeColor="text1"/>
+          <w:lang w:val="en-US" w:eastAsia="ru-RU"/>
+        </w:rPr>
+        <w:t>retLastEnd</w:t>
+      </w:r>
+      <w:proofErr w:type="spellEnd"/>
+      <w:r>
+        <w:rPr>
+          <w:color w:val="000000" w:themeColor="text1"/>
+          <w:lang w:val="en-US" w:eastAsia="ru-RU"/>
+        </w:rPr>
+        <w:t> </w:t>
+      </w:r>
+      <w:proofErr w:type="spellStart"/>
+      <w:r>
+        <w:rPr>
+          <w:color w:val="000000" w:themeColor="text1"/>
+          <w:lang w:val="en-US" w:eastAsia="ru-RU"/>
+        </w:rPr>
+        <w:t>tempLst</w:t>
+      </w:r>
+      <w:proofErr w:type="spellEnd"/>
+      <w:r>
+        <w:rPr>
+          <w:color w:val="000000" w:themeColor="text1"/>
+          <w:lang w:val="en-US" w:eastAsia="ru-RU"/>
+        </w:rPr>
+        <w:t>) </w:t>
+      </w:r>
+    </w:p>
+    <w:p>
+      <w:pPr>
+        <w:pStyle w:val="Programs"/>
+        <w:rPr>
+          <w:color w:val="000000" w:themeColor="text1"/>
+          <w:lang w:val="en-US" w:eastAsia="ru-RU"/>
+        </w:rPr>
+      </w:pPr>
+      <w:r>
+        <w:rPr>
+          <w:color w:val="000000" w:themeColor="text1"/>
+          <w:lang w:val="en-US" w:eastAsia="ru-RU"/>
+        </w:rPr>
+        <w:t>        </w:t>
+      </w:r>
+      <w:proofErr w:type="spellStart"/>
+      <w:r>
+        <w:rPr>
+          <w:color w:val="000000" w:themeColor="text1"/>
+          <w:lang w:val="en-US" w:eastAsia="ru-RU"/>
+        </w:rPr>
+        <w:t>tempLst</w:t>
+      </w:r>
+      <w:proofErr w:type="spellEnd"/>
+    </w:p>
+    <w:p>
+      <w:pPr>
+        <w:pStyle w:val="Programs"/>
+        <w:rPr>
+          <w:color w:val="000000" w:themeColor="text1"/>
+          <w:lang w:val="en-US" w:eastAsia="ru-RU"/>
+        </w:rPr>
+      </w:pPr>
+      <w:r>
+        <w:rPr>
+          <w:color w:val="000000" w:themeColor="text1"/>
+          <w:lang w:val="en-US" w:eastAsia="ru-RU"/>
+        </w:rPr>
+        <w:t>        )</w:t>
+      </w:r>
+    </w:p>
+    <w:p>
+      <w:pPr>
+        <w:pStyle w:val="Programs"/>
+        <w:rPr>
+          <w:color w:val="000000" w:themeColor="text1"/>
+          <w:lang w:val="en-US" w:eastAsia="ru-RU"/>
+        </w:rPr>
+      </w:pPr>
+      <w:r>
+        <w:rPr>
+          <w:color w:val="000000" w:themeColor="text1"/>
+          <w:lang w:val="en-US" w:eastAsia="ru-RU"/>
+        </w:rPr>
+        <w:t>    ) </w:t>
+      </w:r>
+    </w:p>
+    <w:p>
+      <w:pPr>
+        <w:pStyle w:val="Programs"/>
+        <w:rPr>
+          <w:color w:val="000000" w:themeColor="text1"/>
+          <w:lang w:val="en-US" w:eastAsia="ru-RU"/>
+        </w:rPr>
+      </w:pPr>
+      <w:r>
+        <w:rPr>
+          <w:color w:val="000000" w:themeColor="text1"/>
+          <w:lang w:val="en-US" w:eastAsia="ru-RU"/>
+        </w:rPr>
+        <w:t>    (</w:t>
+      </w:r>
+      <w:proofErr w:type="spellStart"/>
+      <w:r>
+        <w:rPr>
+          <w:color w:val="000000" w:themeColor="text1"/>
+          <w:lang w:val="en-US" w:eastAsia="ru-RU"/>
+        </w:rPr>
+        <w:t>retLastEnd</w:t>
+      </w:r>
+      <w:proofErr w:type="spellEnd"/>
+      <w:r>
+        <w:rPr>
+          <w:color w:val="000000" w:themeColor="text1"/>
+          <w:lang w:val="en-US" w:eastAsia="ru-RU"/>
+        </w:rPr>
+        <w:t> (</w:t>
+      </w:r>
+      <w:proofErr w:type="spellStart"/>
+      <w:r>
+        <w:rPr>
+          <w:color w:val="000000" w:themeColor="text1"/>
+          <w:lang w:val="en-US" w:eastAsia="ru-RU"/>
+        </w:rPr>
+        <w:t>cdr</w:t>
+      </w:r>
+      <w:proofErr w:type="spellEnd"/>
+      <w:r>
+        <w:rPr>
+          <w:color w:val="000000" w:themeColor="text1"/>
+          <w:lang w:val="en-US" w:eastAsia="ru-RU"/>
+        </w:rPr>
+        <w:t> </w:t>
+      </w:r>
+      <w:proofErr w:type="spellStart"/>
+      <w:r>
+        <w:rPr>
+          <w:color w:val="000000" w:themeColor="text1"/>
+          <w:lang w:val="en-US" w:eastAsia="ru-RU"/>
+        </w:rPr>
+        <w:t>lst</w:t>
+      </w:r>
+      <w:proofErr w:type="spellEnd"/>
+      <w:r>
+        <w:rPr>
+          <w:color w:val="000000" w:themeColor="text1"/>
+          <w:lang w:val="en-US" w:eastAsia="ru-RU"/>
+        </w:rPr>
+        <w:t>))</w:t>
+      </w:r>
+    </w:p>
+    <w:p>
+      <w:pPr>
+        <w:pStyle w:val="Programs"/>
+        <w:rPr>
+          <w:color w:val="000000" w:themeColor="text1"/>
+          <w:lang w:eastAsia="ru-RU"/>
+        </w:rPr>
+      </w:pPr>
+      <w:r>
+        <w:rPr>
+          <w:color w:val="000000" w:themeColor="text1"/>
+          <w:lang w:eastAsia="ru-RU"/>
+        </w:rPr>
+        <w:t>))</w:t>
+      </w:r>
+    </w:p>
     <w:p/>
     <w:p>
       <w:pPr>
@@ -1380,31 +2393,346 @@
         <w:t>Решение:</w:t>
       </w:r>
     </w:p>
+    <w:p>
+      <w:pPr>
+        <w:pStyle w:val="Programs"/>
+        <w:rPr>
+          <w:color w:val="000000" w:themeColor="text1"/>
+          <w:lang w:eastAsia="ru-RU"/>
+        </w:rPr>
+      </w:pPr>
+      <w:r>
+        <w:rPr>
+          <w:color w:val="000000" w:themeColor="text1"/>
+          <w:lang w:eastAsia="ru-RU"/>
+        </w:rPr>
+        <w:t>; с использованием функции </w:t>
+      </w:r>
+      <w:proofErr w:type="spellStart"/>
+      <w:r>
+        <w:rPr>
+          <w:color w:val="000000" w:themeColor="text1"/>
+          <w:lang w:eastAsia="ru-RU"/>
+        </w:rPr>
+        <w:t>reverse</w:t>
+      </w:r>
+      <w:proofErr w:type="spellEnd"/>
+    </w:p>
+    <w:p>
+      <w:pPr>
+        <w:pStyle w:val="Programs"/>
+        <w:rPr>
+          <w:color w:val="000000" w:themeColor="text1"/>
+          <w:lang w:eastAsia="ru-RU"/>
+        </w:rPr>
+      </w:pPr>
+      <w:r>
+        <w:rPr>
+          <w:color w:val="000000" w:themeColor="text1"/>
+          <w:lang w:eastAsia="ru-RU"/>
+        </w:rPr>
+        <w:t>(</w:t>
+      </w:r>
+      <w:proofErr w:type="spellStart"/>
+      <w:r>
+        <w:rPr>
+          <w:i/>
+          <w:iCs/>
+          <w:color w:val="000000" w:themeColor="text1"/>
+          <w:lang w:eastAsia="ru-RU"/>
+        </w:rPr>
+        <w:t>defun</w:t>
+      </w:r>
+      <w:proofErr w:type="spellEnd"/>
+      <w:r>
+        <w:rPr>
+          <w:color w:val="000000" w:themeColor="text1"/>
+          <w:lang w:eastAsia="ru-RU"/>
+        </w:rPr>
+        <w:t> </w:t>
+      </w:r>
+      <w:proofErr w:type="spellStart"/>
+      <w:r>
+        <w:rPr>
+          <w:color w:val="000000" w:themeColor="text1"/>
+          <w:lang w:eastAsia="ru-RU"/>
+        </w:rPr>
+        <w:t>retWOLast</w:t>
+      </w:r>
+      <w:proofErr w:type="spellEnd"/>
+      <w:r>
+        <w:rPr>
+          <w:color w:val="000000" w:themeColor="text1"/>
+          <w:lang w:eastAsia="ru-RU"/>
+        </w:rPr>
+        <w:t> (</w:t>
+      </w:r>
+      <w:proofErr w:type="spellStart"/>
+      <w:r>
+        <w:rPr>
+          <w:color w:val="000000" w:themeColor="text1"/>
+          <w:lang w:eastAsia="ru-RU"/>
+        </w:rPr>
+        <w:t>lst</w:t>
+      </w:r>
+      <w:proofErr w:type="spellEnd"/>
+      <w:r>
+        <w:rPr>
+          <w:color w:val="000000" w:themeColor="text1"/>
+          <w:lang w:eastAsia="ru-RU"/>
+        </w:rPr>
+        <w:t>) (</w:t>
+      </w:r>
+    </w:p>
+    <w:p>
+      <w:pPr>
+        <w:pStyle w:val="Programs"/>
+        <w:rPr>
+          <w:color w:val="000000" w:themeColor="text1"/>
+          <w:lang w:eastAsia="ru-RU"/>
+        </w:rPr>
+      </w:pPr>
+      <w:r>
+        <w:rPr>
+          <w:color w:val="000000" w:themeColor="text1"/>
+          <w:lang w:eastAsia="ru-RU"/>
+        </w:rPr>
+        <w:t>    </w:t>
+      </w:r>
+      <w:proofErr w:type="spellStart"/>
+      <w:r>
+        <w:rPr>
+          <w:color w:val="000000" w:themeColor="text1"/>
+          <w:lang w:eastAsia="ru-RU"/>
+        </w:rPr>
+        <w:t>reverse</w:t>
+      </w:r>
+      <w:proofErr w:type="spellEnd"/>
+      <w:r>
+        <w:rPr>
+          <w:color w:val="000000" w:themeColor="text1"/>
+          <w:lang w:eastAsia="ru-RU"/>
+        </w:rPr>
+        <w:t> (</w:t>
+      </w:r>
+      <w:proofErr w:type="spellStart"/>
+      <w:r>
+        <w:rPr>
+          <w:color w:val="000000" w:themeColor="text1"/>
+          <w:lang w:eastAsia="ru-RU"/>
+        </w:rPr>
+        <w:t>cdr</w:t>
+      </w:r>
+      <w:proofErr w:type="spellEnd"/>
+      <w:r>
+        <w:rPr>
+          <w:color w:val="000000" w:themeColor="text1"/>
+          <w:lang w:eastAsia="ru-RU"/>
+        </w:rPr>
+        <w:t> (</w:t>
+      </w:r>
+      <w:proofErr w:type="spellStart"/>
+      <w:r>
+        <w:rPr>
+          <w:color w:val="000000" w:themeColor="text1"/>
+          <w:lang w:eastAsia="ru-RU"/>
+        </w:rPr>
+        <w:t>reverse</w:t>
+      </w:r>
+      <w:proofErr w:type="spellEnd"/>
+      <w:r>
+        <w:rPr>
+          <w:color w:val="000000" w:themeColor="text1"/>
+          <w:lang w:eastAsia="ru-RU"/>
+        </w:rPr>
+        <w:t> </w:t>
+      </w:r>
+      <w:proofErr w:type="spellStart"/>
+      <w:r>
+        <w:rPr>
+          <w:color w:val="000000" w:themeColor="text1"/>
+          <w:lang w:eastAsia="ru-RU"/>
+        </w:rPr>
+        <w:t>lst</w:t>
+      </w:r>
+      <w:proofErr w:type="spellEnd"/>
+      <w:r>
+        <w:rPr>
+          <w:color w:val="000000" w:themeColor="text1"/>
+          <w:lang w:eastAsia="ru-RU"/>
+        </w:rPr>
+        <w:t>))</w:t>
+      </w:r>
+    </w:p>
+    <w:p>
+      <w:pPr>
+        <w:pStyle w:val="Programs"/>
+        <w:rPr>
+          <w:color w:val="000000" w:themeColor="text1"/>
+          <w:lang w:eastAsia="ru-RU"/>
+        </w:rPr>
+      </w:pPr>
+      <w:r>
+        <w:rPr>
+          <w:color w:val="000000" w:themeColor="text1"/>
+          <w:lang w:eastAsia="ru-RU"/>
+        </w:rPr>
+        <w:t>))</w:t>
+      </w:r>
+    </w:p>
+    <w:p>
+      <w:pPr>
+        <w:pStyle w:val="Programs"/>
+        <w:rPr>
+          <w:color w:val="000000" w:themeColor="text1"/>
+          <w:lang w:eastAsia="ru-RU"/>
+        </w:rPr>
+      </w:pPr>
+    </w:p>
+    <w:p>
+      <w:pPr>
+        <w:pStyle w:val="Programs"/>
+        <w:rPr>
+          <w:color w:val="000000" w:themeColor="text1"/>
+          <w:lang w:eastAsia="ru-RU"/>
+        </w:rPr>
+      </w:pPr>
+      <w:r>
+        <w:rPr>
+          <w:color w:val="000000" w:themeColor="text1"/>
+          <w:lang w:eastAsia="ru-RU"/>
+        </w:rPr>
+        <w:t>; с использованием рекурсии</w:t>
+      </w:r>
+    </w:p>
+    <w:p>
+      <w:pPr>
+        <w:pStyle w:val="Programs"/>
+        <w:rPr>
+          <w:color w:val="000000" w:themeColor="text1"/>
+          <w:lang w:val="en-US" w:eastAsia="ru-RU"/>
+        </w:rPr>
+      </w:pPr>
+      <w:r>
+        <w:rPr>
+          <w:color w:val="000000" w:themeColor="text1"/>
+          <w:lang w:val="en-US" w:eastAsia="ru-RU"/>
+        </w:rPr>
+        <w:t>(</w:t>
+      </w:r>
+      <w:r>
+        <w:rPr>
+          <w:i/>
+          <w:iCs/>
+          <w:color w:val="000000" w:themeColor="text1"/>
+          <w:lang w:val="en-US" w:eastAsia="ru-RU"/>
+        </w:rPr>
+        <w:t>defun</w:t>
+      </w:r>
+      <w:r>
+        <w:rPr>
+          <w:color w:val="000000" w:themeColor="text1"/>
+          <w:lang w:val="en-US" w:eastAsia="ru-RU"/>
+        </w:rPr>
+        <w:t> retWOLast (lst) (</w:t>
+      </w:r>
+    </w:p>
+    <w:p>
+      <w:pPr>
+        <w:pStyle w:val="Programs"/>
+        <w:rPr>
+          <w:color w:val="000000" w:themeColor="text1"/>
+          <w:lang w:val="en-US" w:eastAsia="ru-RU"/>
+        </w:rPr>
+      </w:pPr>
+      <w:r>
+        <w:rPr>
+          <w:color w:val="000000" w:themeColor="text1"/>
+          <w:lang w:val="en-US" w:eastAsia="ru-RU"/>
+        </w:rPr>
+        <w:t>    if (null (cdr lst))</w:t>
+      </w:r>
+    </w:p>
+    <w:p>
+      <w:pPr>
+        <w:pStyle w:val="Programs"/>
+        <w:rPr>
+          <w:color w:val="000000" w:themeColor="text1"/>
+          <w:lang w:val="en-US" w:eastAsia="ru-RU"/>
+        </w:rPr>
+      </w:pPr>
+      <w:r>
+        <w:rPr>
+          <w:color w:val="000000" w:themeColor="text1"/>
+          <w:lang w:val="en-US" w:eastAsia="ru-RU"/>
+        </w:rPr>
+        <w:t>    nil</w:t>
+      </w:r>
+    </w:p>
+    <w:p>
+      <w:pPr>
+        <w:pStyle w:val="Programs"/>
+        <w:rPr>
+          <w:color w:val="000000" w:themeColor="text1"/>
+          <w:lang w:val="en-US" w:eastAsia="ru-RU"/>
+        </w:rPr>
+      </w:pPr>
+      <w:r>
+        <w:rPr>
+          <w:color w:val="000000" w:themeColor="text1"/>
+          <w:lang w:val="en-US" w:eastAsia="ru-RU"/>
+        </w:rPr>
+        <w:t>    (cons (car lst) (retWOLast (cdr lst)))</w:t>
+      </w:r>
+    </w:p>
+    <w:p>
+      <w:pPr>
+        <w:pStyle w:val="Programs"/>
+        <w:rPr>
+          <w:color w:val="000000" w:themeColor="text1"/>
+          <w:lang w:eastAsia="ru-RU"/>
+        </w:rPr>
+      </w:pPr>
+      <w:r>
+        <w:rPr>
+          <w:color w:val="000000" w:themeColor="text1"/>
+          <w:lang w:eastAsia="ru-RU"/>
+        </w:rPr>
+        <w:t>))</w:t>
+      </w:r>
+    </w:p>
+    <w:p>
+      <w:pPr>
+        <w:rPr>
+          <w:lang w:val="en-US"/>
+        </w:rPr>
+      </w:pPr>
+    </w:p>
+    <w:p>
+      <w:r>
+        <w:t xml:space="preserve">Задание 5. </w:t>
+      </w:r>
+      <w:r>
+        <w:t xml:space="preserve">Написать простой вариант игры в кости, в котором бросаются две правильные кости. Если сумма выпавших очков равна 7 или 11 – выигрыш, если выпало (1, 1) или (6, 6) – игрок получает право снова бросить кости, во всех остальных случаях ход переходит ко второму игроку, но запоминается сумма выпавших очков. Если второй игрок не выигрывает абсолютно, то выигрывает тот игрок, у которого больше очков. Результат игры и значения выпавших костей выводить на экран с помощью функции </w:t>
+      </w:r>
+      <w:r>
+        <w:rPr>
+          <w:lang w:val="en-US"/>
+        </w:rPr>
+        <w:t>print</w:t>
+      </w:r>
+      <w:r>
+        <w:t>.</w:t>
+      </w:r>
+    </w:p>
+    <w:p>
+      <w:r>
+        <w:lastRenderedPageBreak/>
+        <w:t>Решение:</w:t>
+      </w:r>
+    </w:p>
     <w:p/>
     <w:p>
-      <w:r>
-        <w:t xml:space="preserve">Задание 5. </w:t>
-      </w:r>
-      <w:r>
-        <w:t xml:space="preserve">Написать простой вариант игры в кости, в котором бросаются две правильные кости. Если сумма выпавших очков равна 7 или 11 – выигрыш, если выпало (1, 1) или (6, 6) – игрок получает право снова бросить кости, во всех остальных случаях ход переходит ко второму игроку, но запоминается сумма выпавших очков. Если второй игрок не выигрывает абсолютно, то выигрывает тот игрок, у которого больше очков. Результат игры и значения выпавших костей выводить на экран с помощью функции </w:t>
-      </w:r>
-      <w:r>
-        <w:rPr>
-          <w:lang w:val="en-US"/>
-        </w:rPr>
-        <w:t>print</w:t>
-      </w:r>
-      <w:r>
-        <w:t>.</w:t>
-      </w:r>
-    </w:p>
-    <w:p>
-      <w:r>
-        <w:t>Решение:</w:t>
-      </w:r>
-    </w:p>
-    <w:p/>
-    <w:p>
       <w:pPr>
         <w:pStyle w:val="1"/>
       </w:pPr>
@@ -1428,8 +2756,13 @@
       <w:r>
         <w:t xml:space="preserve">. </w:t>
       </w:r>
-      <w:r>
-        <w:t>Структуроразрушающие и не разрушающие структуру списка функции.</w:t>
+      <w:proofErr w:type="spellStart"/>
+      <w:r>
+        <w:t>Структуроразрушающие</w:t>
+      </w:r>
+      <w:proofErr w:type="spellEnd"/>
+      <w:r>
+        <w:t xml:space="preserve"> и не разрушающие структуру списка функции.</w:t>
       </w:r>
     </w:p>
     <w:p>

</xml_diff>